<commit_message>
raw timeseries created, charts updated
</commit_message>
<xml_diff>
--- a/Assignment 1 Report.docx
+++ b/Assignment 1 Report.docx
@@ -659,7 +659,25 @@
           <w:sz w:val="24"/>
           <w:szCs w:val="24"/>
         </w:rPr>
-        <w:t>Data Acquisition and Analysis:</w:t>
+        <w:t>Data Acquisition</w:t>
+      </w:r>
+      <w:r>
+        <w:rPr>
+          <w:rFonts w:ascii="Times New Roman" w:hAnsi="Times New Roman" w:cs="Times New Roman"/>
+          <w:sz w:val="24"/>
+          <w:szCs w:val="24"/>
+        </w:rPr>
+        <w:t xml:space="preserve"> and Observations</w:t>
+      </w:r>
+      <w:bookmarkStart w:id="2" w:name="_GoBack"/>
+      <w:bookmarkEnd w:id="2"/>
+      <w:r>
+        <w:rPr>
+          <w:rFonts w:ascii="Times New Roman" w:hAnsi="Times New Roman" w:cs="Times New Roman"/>
+          <w:sz w:val="24"/>
+          <w:szCs w:val="24"/>
+        </w:rPr>
+        <w:t>:</w:t>
       </w:r>
     </w:p>
     <w:p>
@@ -717,7 +735,71 @@
           <w:sz w:val="24"/>
           <w:szCs w:val="24"/>
         </w:rPr>
-        <w:t xml:space="preserve"> and will be compared with the Canada wide standard for PM2.5 at 28 </w:t>
+        <w:t xml:space="preserve"> and </w:t>
+      </w:r>
+      <w:r>
+        <w:rPr>
+          <w:rFonts w:ascii="Times New Roman" w:hAnsi="Times New Roman" w:cs="Times New Roman"/>
+          <w:sz w:val="24"/>
+          <w:szCs w:val="24"/>
+        </w:rPr>
+        <w:t>was</w:t>
+      </w:r>
+      <w:r>
+        <w:rPr>
+          <w:rFonts w:ascii="Times New Roman" w:hAnsi="Times New Roman" w:cs="Times New Roman"/>
+          <w:sz w:val="24"/>
+          <w:szCs w:val="24"/>
+        </w:rPr>
+        <w:t xml:space="preserve"> compared with the Canada</w:t>
+      </w:r>
+      <w:r>
+        <w:rPr>
+          <w:rFonts w:ascii="Times New Roman" w:hAnsi="Times New Roman" w:cs="Times New Roman"/>
+          <w:sz w:val="24"/>
+          <w:szCs w:val="24"/>
+        </w:rPr>
+        <w:t xml:space="preserve"> W</w:t>
+      </w:r>
+      <w:r>
+        <w:rPr>
+          <w:rFonts w:ascii="Times New Roman" w:hAnsi="Times New Roman" w:cs="Times New Roman"/>
+          <w:sz w:val="24"/>
+          <w:szCs w:val="24"/>
+        </w:rPr>
+        <w:t xml:space="preserve">ide </w:t>
+      </w:r>
+      <w:r>
+        <w:rPr>
+          <w:rFonts w:ascii="Times New Roman" w:hAnsi="Times New Roman" w:cs="Times New Roman"/>
+          <w:sz w:val="24"/>
+          <w:szCs w:val="24"/>
+        </w:rPr>
+        <w:t>S</w:t>
+      </w:r>
+      <w:r>
+        <w:rPr>
+          <w:rFonts w:ascii="Times New Roman" w:hAnsi="Times New Roman" w:cs="Times New Roman"/>
+          <w:sz w:val="24"/>
+          <w:szCs w:val="24"/>
+        </w:rPr>
+        <w:t xml:space="preserve">tandard </w:t>
+      </w:r>
+      <w:r>
+        <w:rPr>
+          <w:rFonts w:ascii="Times New Roman" w:hAnsi="Times New Roman" w:cs="Times New Roman"/>
+          <w:sz w:val="24"/>
+          <w:szCs w:val="24"/>
+        </w:rPr>
+        <w:t xml:space="preserve">(CWS) </w:t>
+      </w:r>
+      <w:r>
+        <w:rPr>
+          <w:rFonts w:ascii="Times New Roman" w:hAnsi="Times New Roman" w:cs="Times New Roman"/>
+          <w:sz w:val="24"/>
+          <w:szCs w:val="24"/>
+        </w:rPr>
+        <w:t xml:space="preserve">for PM2.5 at 28 </w:t>
       </w:r>
       <w:r>
         <w:rPr>
@@ -751,10 +833,32 @@
           <w:sz w:val="24"/>
           <w:szCs w:val="24"/>
         </w:rPr>
-        <w:t xml:space="preserve">for a 24-hour running average. </w:t>
-      </w:r>
-      <w:bookmarkStart w:id="2" w:name="_GoBack"/>
-      <w:bookmarkEnd w:id="2"/>
+        <w:t>for a 24-hour running average</w:t>
+      </w:r>
+      <w:r>
+        <w:rPr>
+          <w:rFonts w:ascii="Times New Roman" w:hAnsi="Times New Roman" w:cs="Times New Roman"/>
+          <w:sz w:val="24"/>
+          <w:szCs w:val="24"/>
+        </w:rPr>
+        <w:t xml:space="preserve"> to detect exceedances and their potential explanation</w:t>
+      </w:r>
+      <w:r>
+        <w:rPr>
+          <w:rFonts w:ascii="Times New Roman" w:hAnsi="Times New Roman" w:cs="Times New Roman"/>
+          <w:sz w:val="24"/>
+          <w:szCs w:val="24"/>
+        </w:rPr>
+        <w:t>.</w:t>
+      </w:r>
+      <w:r>
+        <w:rPr>
+          <w:rFonts w:ascii="Times New Roman" w:hAnsi="Times New Roman" w:cs="Times New Roman"/>
+          <w:sz w:val="24"/>
+          <w:szCs w:val="24"/>
+        </w:rPr>
+        <w:t xml:space="preserve"> </w:t>
+      </w:r>
     </w:p>
     <w:p>
       <w:pPr>
@@ -773,21 +877,940 @@
           <w:szCs w:val="24"/>
         </w:rPr>
       </w:pPr>
+      <w:r>
+        <w:rPr>
+          <w:rFonts w:ascii="Times New Roman" w:hAnsi="Times New Roman" w:cs="Times New Roman"/>
+          <w:noProof/>
+          <w:sz w:val="24"/>
+          <w:szCs w:val="24"/>
+        </w:rPr>
+        <w:lastRenderedPageBreak/>
+        <mc:AlternateContent>
+          <mc:Choice Requires="wpg">
+            <w:drawing>
+              <wp:anchor distT="0" distB="0" distL="114300" distR="114300" simplePos="0" relativeHeight="251658240" behindDoc="0" locked="0" layoutInCell="1" allowOverlap="1" wp14:anchorId="6DC27FE5" wp14:editId="446F684E">
+                <wp:simplePos x="0" y="0"/>
+                <wp:positionH relativeFrom="margin">
+                  <wp:posOffset>2692400</wp:posOffset>
+                </wp:positionH>
+                <wp:positionV relativeFrom="paragraph">
+                  <wp:posOffset>0</wp:posOffset>
+                </wp:positionV>
+                <wp:extent cx="3476625" cy="2799080"/>
+                <wp:effectExtent l="0" t="0" r="9525" b="1270"/>
+                <wp:wrapTight wrapText="bothSides">
+                  <wp:wrapPolygon edited="0">
+                    <wp:start x="0" y="0"/>
+                    <wp:lineTo x="0" y="20140"/>
+                    <wp:lineTo x="1894" y="21169"/>
+                    <wp:lineTo x="1894" y="21463"/>
+                    <wp:lineTo x="20476" y="21463"/>
+                    <wp:lineTo x="20476" y="21169"/>
+                    <wp:lineTo x="21541" y="20140"/>
+                    <wp:lineTo x="21541" y="0"/>
+                    <wp:lineTo x="0" y="0"/>
+                  </wp:wrapPolygon>
+                </wp:wrapTight>
+                <wp:docPr id="7" name="Group 7"/>
+                <wp:cNvGraphicFramePr/>
+                <a:graphic xmlns:a="http://schemas.openxmlformats.org/drawingml/2006/main">
+                  <a:graphicData uri="http://schemas.microsoft.com/office/word/2010/wordprocessingGroup">
+                    <wpg:wgp>
+                      <wpg:cNvGrpSpPr/>
+                      <wpg:grpSpPr>
+                        <a:xfrm>
+                          <a:off x="0" y="0"/>
+                          <a:ext cx="3476625" cy="2799080"/>
+                          <a:chOff x="314269" y="0"/>
+                          <a:chExt cx="4622800" cy="3727906"/>
+                        </a:xfrm>
+                      </wpg:grpSpPr>
+                      <pic:pic xmlns:pic="http://schemas.openxmlformats.org/drawingml/2006/picture">
+                        <pic:nvPicPr>
+                          <pic:cNvPr id="1" name="Picture 1"/>
+                          <pic:cNvPicPr>
+                            <a:picLocks noChangeAspect="1"/>
+                          </pic:cNvPicPr>
+                        </pic:nvPicPr>
+                        <pic:blipFill>
+                          <a:blip r:embed="rId11" cstate="print">
+                            <a:extLst>
+                              <a:ext uri="{28A0092B-C50C-407E-A947-70E740481C1C}">
+                                <a14:useLocalDpi xmlns:a14="http://schemas.microsoft.com/office/drawing/2010/main" val="0"/>
+                              </a:ext>
+                            </a:extLst>
+                          </a:blip>
+                          <a:stretch>
+                            <a:fillRect/>
+                          </a:stretch>
+                        </pic:blipFill>
+                        <pic:spPr>
+                          <a:xfrm>
+                            <a:off x="314269" y="0"/>
+                            <a:ext cx="4622800" cy="3467100"/>
+                          </a:xfrm>
+                          <a:prstGeom prst="rect">
+                            <a:avLst/>
+                          </a:prstGeom>
+                        </pic:spPr>
+                      </pic:pic>
+                      <wps:wsp>
+                        <wps:cNvPr id="2" name="Text Box 2"/>
+                        <wps:cNvSpPr txBox="1"/>
+                        <wps:spPr>
+                          <a:xfrm>
+                            <a:off x="759870" y="3322141"/>
+                            <a:ext cx="3923251" cy="405765"/>
+                          </a:xfrm>
+                          <a:prstGeom prst="rect">
+                            <a:avLst/>
+                          </a:prstGeom>
+                          <a:solidFill>
+                            <a:prstClr val="white"/>
+                          </a:solidFill>
+                          <a:ln>
+                            <a:noFill/>
+                          </a:ln>
+                        </wps:spPr>
+                        <wps:txbx>
+                          <w:txbxContent>
+                            <w:p>
+                              <w:pPr>
+                                <w:pStyle w:val="Caption"/>
+                                <w:rPr>
+                                  <w:rFonts w:ascii="Times New Roman" w:hAnsi="Times New Roman" w:cs="Times New Roman"/>
+                                  <w:noProof/>
+                                  <w:sz w:val="24"/>
+                                  <w:szCs w:val="24"/>
+                                </w:rPr>
+                              </w:pPr>
+                              <w:r>
+                                <w:t xml:space="preserve">Graph </w:t>
+                              </w:r>
+                              <w:r>
+                                <w:fldChar w:fldCharType="begin"/>
+                              </w:r>
+                              <w:r>
+                                <w:instrText xml:space="preserve"> SEQ Graph \* ARABIC </w:instrText>
+                              </w:r>
+                              <w:r>
+                                <w:fldChar w:fldCharType="separate"/>
+                              </w:r>
+                              <w:r>
+                                <w:rPr>
+                                  <w:noProof/>
+                                </w:rPr>
+                                <w:t>1</w:t>
+                              </w:r>
+                              <w:r>
+                                <w:fldChar w:fldCharType="end"/>
+                              </w:r>
+                              <w:r>
+                                <w:t xml:space="preserve">:Timeseries of the raw PM 2.5 concentration in 2018. Data starting on January 16, 2018 </w:t>
+                              </w:r>
+                              <w:proofErr w:type="spellStart"/>
+                              <w:r>
+                                <w:t>upto</w:t>
+                              </w:r>
+                              <w:proofErr w:type="spellEnd"/>
+                              <w:r>
+                                <w:t xml:space="preserve"> January 16,2019</w:t>
+                              </w:r>
+                            </w:p>
+                          </w:txbxContent>
+                        </wps:txbx>
+                        <wps:bodyPr rot="0" spcFirstLastPara="0" vertOverflow="overflow" horzOverflow="overflow" vert="horz" wrap="square" lIns="0" tIns="0" rIns="0" bIns="0" numCol="1" spcCol="0" rtlCol="0" fromWordArt="0" anchor="t" anchorCtr="0" forceAA="0" compatLnSpc="1">
+                          <a:prstTxWarp prst="textNoShape">
+                            <a:avLst/>
+                          </a:prstTxWarp>
+                          <a:noAutofit/>
+                        </wps:bodyPr>
+                      </wps:wsp>
+                    </wpg:wgp>
+                  </a:graphicData>
+                </a:graphic>
+                <wp14:sizeRelH relativeFrom="margin">
+                  <wp14:pctWidth>0</wp14:pctWidth>
+                </wp14:sizeRelH>
+                <wp14:sizeRelV relativeFrom="margin">
+                  <wp14:pctHeight>0</wp14:pctHeight>
+                </wp14:sizeRelV>
+              </wp:anchor>
+            </w:drawing>
+          </mc:Choice>
+          <mc:Fallback>
+            <w:pict>
+              <v:group w14:anchorId="6DC27FE5" id="Group 7" o:spid="_x0000_s1026" style="position:absolute;margin-left:212pt;margin-top:0;width:273.75pt;height:220.4pt;z-index:251658240;mso-position-horizontal-relative:margin;mso-width-relative:margin;mso-height-relative:margin" coordorigin="3142" coordsize="46228,37279" o:gfxdata="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">
+                <v:shapetype id="_x0000_t75" coordsize="21600,21600" o:spt="75" o:preferrelative="t" path="m@4@5l@4@11@9@11@9@5xe" filled="f" stroked="f">
+                  <v:stroke joinstyle="miter"/>
+                  <v:formulas>
+                    <v:f eqn="if lineDrawn pixelLineWidth 0"/>
+                    <v:f eqn="sum @0 1 0"/>
+                    <v:f eqn="sum 0 0 @1"/>
+                    <v:f eqn="prod @2 1 2"/>
+                    <v:f eqn="prod @3 21600 pixelWidth"/>
+                    <v:f eqn="prod @3 21600 pixelHeight"/>
+                    <v:f eqn="sum @0 0 1"/>
+                    <v:f eqn="prod @6 1 2"/>
+                    <v:f eqn="prod @7 21600 pixelWidth"/>
+                    <v:f eqn="sum @8 21600 0"/>
+                    <v:f eqn="prod @7 21600 pixelHeight"/>
+                    <v:f eqn="sum @10 21600 0"/>
+                  </v:formulas>
+                  <v:path o:extrusionok="f" gradientshapeok="t" o:connecttype="rect"/>
+                  <o:lock v:ext="edit" aspectratio="t"/>
+                </v:shapetype>
+                <v:shape id="Picture 1" o:spid="_x0000_s1027" type="#_x0000_t75" style="position:absolute;left:3142;width:46228;height:34671;visibility:visible;mso-wrap-style:square" o:gfxdata="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">
+                  <v:imagedata r:id="rId12" o:title=""/>
+                </v:shape>
+                <v:shapetype id="_x0000_t202" coordsize="21600,21600" o:spt="202" path="m,l,21600r21600,l21600,xe">
+                  <v:stroke joinstyle="miter"/>
+                  <v:path gradientshapeok="t" o:connecttype="rect"/>
+                </v:shapetype>
+                <v:shape id="Text Box 2" o:spid="_x0000_s1028" type="#_x0000_t202" style="position:absolute;left:7598;top:33221;width:39233;height:4058;visibility:visible;mso-wrap-style:square;v-text-anchor:top" o:gfxdata="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" stroked="f">
+                  <v:textbox inset="0,0,0,0">
+                    <w:txbxContent>
+                      <w:p>
+                        <w:pPr>
+                          <w:pStyle w:val="Caption"/>
+                          <w:rPr>
+                            <w:rFonts w:ascii="Times New Roman" w:hAnsi="Times New Roman" w:cs="Times New Roman"/>
+                            <w:noProof/>
+                            <w:sz w:val="24"/>
+                            <w:szCs w:val="24"/>
+                          </w:rPr>
+                        </w:pPr>
+                        <w:r>
+                          <w:t xml:space="preserve">Graph </w:t>
+                        </w:r>
+                        <w:r>
+                          <w:fldChar w:fldCharType="begin"/>
+                        </w:r>
+                        <w:r>
+                          <w:instrText xml:space="preserve"> SEQ Graph \* ARABIC </w:instrText>
+                        </w:r>
+                        <w:r>
+                          <w:fldChar w:fldCharType="separate"/>
+                        </w:r>
+                        <w:r>
+                          <w:rPr>
+                            <w:noProof/>
+                          </w:rPr>
+                          <w:t>1</w:t>
+                        </w:r>
+                        <w:r>
+                          <w:fldChar w:fldCharType="end"/>
+                        </w:r>
+                        <w:r>
+                          <w:t xml:space="preserve">:Timeseries of the raw PM 2.5 concentration in 2018. Data starting on January 16, 2018 </w:t>
+                        </w:r>
+                        <w:proofErr w:type="spellStart"/>
+                        <w:r>
+                          <w:t>upto</w:t>
+                        </w:r>
+                        <w:proofErr w:type="spellEnd"/>
+                        <w:r>
+                          <w:t xml:space="preserve"> January 16,2019</w:t>
+                        </w:r>
+                      </w:p>
+                    </w:txbxContent>
+                  </v:textbox>
+                </v:shape>
+                <w10:wrap type="tight" anchorx="margin"/>
+              </v:group>
+            </w:pict>
+          </mc:Fallback>
+        </mc:AlternateContent>
+      </w:r>
+      <w:r>
+        <w:rPr>
+          <w:rFonts w:ascii="Times New Roman" w:hAnsi="Times New Roman" w:cs="Times New Roman"/>
+          <w:sz w:val="24"/>
+          <w:szCs w:val="24"/>
+        </w:rPr>
+        <w:t xml:space="preserve">First the raw data was </w:t>
+      </w:r>
+      <w:r>
+        <w:rPr>
+          <w:rFonts w:ascii="Times New Roman" w:hAnsi="Times New Roman" w:cs="Times New Roman"/>
+          <w:sz w:val="24"/>
+          <w:szCs w:val="24"/>
+        </w:rPr>
+        <w:t>plot as a timeseries of PM2.5 concentration against time. As seen in Fig.3 1, there is a</w:t>
+      </w:r>
+      <w:r>
+        <w:rPr>
+          <w:rFonts w:ascii="Times New Roman" w:hAnsi="Times New Roman" w:cs="Times New Roman"/>
+          <w:sz w:val="24"/>
+          <w:szCs w:val="24"/>
+        </w:rPr>
+        <w:t xml:space="preserve"> largely </w:t>
+      </w:r>
+      <w:r>
+        <w:rPr>
+          <w:rFonts w:ascii="Times New Roman" w:hAnsi="Times New Roman" w:cs="Times New Roman"/>
+          <w:sz w:val="24"/>
+          <w:szCs w:val="24"/>
+        </w:rPr>
+        <w:t xml:space="preserve">noticeable peak around </w:t>
+      </w:r>
+      <w:r>
+        <w:rPr>
+          <w:rFonts w:ascii="Times New Roman" w:hAnsi="Times New Roman" w:cs="Times New Roman"/>
+          <w:sz w:val="24"/>
+          <w:szCs w:val="24"/>
+        </w:rPr>
+        <w:t xml:space="preserve">the summer months, particularly mid-August to mid-September that reaches almost 630 </w:t>
+      </w:r>
+      <w:r>
+        <w:rPr>
+          <w:rFonts w:ascii="Times New Roman" w:hAnsi="Times New Roman" w:cs="Times New Roman"/>
+          <w:sz w:val="24"/>
+          <w:szCs w:val="24"/>
+        </w:rPr>
+        <w:t>µg m</w:t>
+      </w:r>
+      <w:r>
+        <w:rPr>
+          <w:rFonts w:ascii="Times New Roman" w:hAnsi="Times New Roman" w:cs="Times New Roman"/>
+          <w:sz w:val="24"/>
+          <w:szCs w:val="24"/>
+          <w:vertAlign w:val="superscript"/>
+        </w:rPr>
+        <w:t>-3</w:t>
+      </w:r>
+      <w:r>
+        <w:rPr>
+          <w:rFonts w:ascii="Times New Roman" w:hAnsi="Times New Roman" w:cs="Times New Roman"/>
+          <w:sz w:val="24"/>
+          <w:szCs w:val="24"/>
+        </w:rPr>
+        <w:t xml:space="preserve">. Other noticeable peaks occur around </w:t>
+      </w:r>
+      <w:r>
+        <w:rPr>
+          <w:rFonts w:ascii="Times New Roman" w:hAnsi="Times New Roman" w:cs="Times New Roman"/>
+          <w:sz w:val="24"/>
+          <w:szCs w:val="24"/>
+        </w:rPr>
+        <w:t>April</w:t>
+      </w:r>
+      <w:r>
+        <w:rPr>
+          <w:rFonts w:ascii="Times New Roman" w:hAnsi="Times New Roman" w:cs="Times New Roman"/>
+          <w:sz w:val="24"/>
+          <w:szCs w:val="24"/>
+        </w:rPr>
+        <w:t xml:space="preserve"> at 170 </w:t>
+      </w:r>
+      <w:r>
+        <w:rPr>
+          <w:rFonts w:ascii="Times New Roman" w:hAnsi="Times New Roman" w:cs="Times New Roman"/>
+          <w:sz w:val="24"/>
+          <w:szCs w:val="24"/>
+        </w:rPr>
+        <w:t>µg m</w:t>
+      </w:r>
+      <w:r>
+        <w:rPr>
+          <w:rFonts w:ascii="Times New Roman" w:hAnsi="Times New Roman" w:cs="Times New Roman"/>
+          <w:sz w:val="24"/>
+          <w:szCs w:val="24"/>
+          <w:vertAlign w:val="superscript"/>
+        </w:rPr>
+        <w:t>-3</w:t>
+      </w:r>
+      <w:r>
+        <w:rPr>
+          <w:rFonts w:ascii="Times New Roman" w:hAnsi="Times New Roman" w:cs="Times New Roman"/>
+          <w:sz w:val="24"/>
+          <w:szCs w:val="24"/>
+          <w:vertAlign w:val="superscript"/>
+        </w:rPr>
+        <w:t xml:space="preserve"> and </w:t>
+      </w:r>
+      <w:r>
+        <w:rPr>
+          <w:rFonts w:ascii="Times New Roman" w:hAnsi="Times New Roman" w:cs="Times New Roman"/>
+          <w:sz w:val="24"/>
+          <w:szCs w:val="24"/>
+        </w:rPr>
+        <w:t>other</w:t>
+      </w:r>
+      <w:r>
+        <w:rPr>
+          <w:rFonts w:ascii="Times New Roman" w:hAnsi="Times New Roman" w:cs="Times New Roman"/>
+          <w:sz w:val="24"/>
+          <w:szCs w:val="24"/>
+        </w:rPr>
+        <w:t>s</w:t>
+      </w:r>
+      <w:r>
+        <w:rPr>
+          <w:rFonts w:ascii="Times New Roman" w:hAnsi="Times New Roman" w:cs="Times New Roman"/>
+          <w:sz w:val="24"/>
+          <w:szCs w:val="24"/>
+        </w:rPr>
+        <w:t xml:space="preserve"> in </w:t>
+      </w:r>
+      <w:r>
+        <w:rPr>
+          <w:rFonts w:ascii="Times New Roman" w:hAnsi="Times New Roman" w:cs="Times New Roman"/>
+          <w:sz w:val="24"/>
+          <w:szCs w:val="24"/>
+        </w:rPr>
+        <w:t xml:space="preserve">February, June and October each around 100 </w:t>
+      </w:r>
+      <w:r>
+        <w:rPr>
+          <w:rFonts w:ascii="Times New Roman" w:hAnsi="Times New Roman" w:cs="Times New Roman"/>
+          <w:sz w:val="24"/>
+          <w:szCs w:val="24"/>
+        </w:rPr>
+        <w:t>µg m</w:t>
+      </w:r>
+      <w:r>
+        <w:rPr>
+          <w:rFonts w:ascii="Times New Roman" w:hAnsi="Times New Roman" w:cs="Times New Roman"/>
+          <w:sz w:val="24"/>
+          <w:szCs w:val="24"/>
+          <w:vertAlign w:val="superscript"/>
+        </w:rPr>
+        <w:t>-3</w:t>
+      </w:r>
+      <w:r>
+        <w:rPr>
+          <w:rFonts w:ascii="Times New Roman" w:hAnsi="Times New Roman" w:cs="Times New Roman"/>
+          <w:sz w:val="24"/>
+          <w:szCs w:val="24"/>
+        </w:rPr>
+        <w:t xml:space="preserve">. Graph 1 alone does not provide a holistic view of the trend in PM 2.5 and so further analysis was carried out by splitting the </w:t>
+      </w:r>
+      <w:r>
+        <w:rPr>
+          <w:rFonts w:ascii="Times New Roman" w:hAnsi="Times New Roman" w:cs="Times New Roman"/>
+          <w:sz w:val="24"/>
+          <w:szCs w:val="24"/>
+        </w:rPr>
+        <w:t>data into seasonal trends. Seasons are defined as the following:</w:t>
+      </w:r>
     </w:p>
     <w:p>
       <w:pPr>
-        <w:rPr>
-          <w:rFonts w:ascii="Times New Roman" w:hAnsi="Times New Roman" w:cs="Times New Roman"/>
-          <w:color w:val="232323"/>
-          <w:sz w:val="24"/>
-          <w:szCs w:val="24"/>
-          <w:shd w:val="clear" w:color="auto" w:fill="FAFAFA"/>
+        <w:pStyle w:val="ListParagraph"/>
+        <w:numPr>
+          <w:ilvl w:val="0"/>
+          <w:numId w:val="1"/>
+        </w:numPr>
+        <w:spacing w:line="240" w:lineRule="auto"/>
+        <w:rPr>
+          <w:rFonts w:ascii="Times New Roman" w:hAnsi="Times New Roman" w:cs="Times New Roman"/>
+          <w:sz w:val="24"/>
+          <w:szCs w:val="24"/>
+        </w:rPr>
+      </w:pPr>
+      <w:r>
+        <w:rPr>
+          <w:rFonts w:ascii="Times New Roman" w:hAnsi="Times New Roman" w:cs="Times New Roman"/>
+          <w:sz w:val="24"/>
+          <w:szCs w:val="24"/>
+        </w:rPr>
+        <w:t>Winter- January, February, March</w:t>
+      </w:r>
+    </w:p>
+    <w:p>
+      <w:pPr>
+        <w:pStyle w:val="ListParagraph"/>
+        <w:numPr>
+          <w:ilvl w:val="0"/>
+          <w:numId w:val="1"/>
+        </w:numPr>
+        <w:spacing w:line="240" w:lineRule="auto"/>
+        <w:rPr>
+          <w:rFonts w:ascii="Times New Roman" w:hAnsi="Times New Roman" w:cs="Times New Roman"/>
+          <w:sz w:val="24"/>
+          <w:szCs w:val="24"/>
+        </w:rPr>
+      </w:pPr>
+      <w:r>
+        <w:rPr>
+          <w:rFonts w:ascii="Times New Roman" w:hAnsi="Times New Roman" w:cs="Times New Roman"/>
+          <w:sz w:val="24"/>
+          <w:szCs w:val="24"/>
+        </w:rPr>
+        <w:t>Spring- April, May, June</w:t>
+      </w:r>
+    </w:p>
+    <w:p>
+      <w:pPr>
+        <w:pStyle w:val="ListParagraph"/>
+        <w:numPr>
+          <w:ilvl w:val="0"/>
+          <w:numId w:val="1"/>
+        </w:numPr>
+        <w:spacing w:line="240" w:lineRule="auto"/>
+        <w:rPr>
+          <w:rFonts w:ascii="Times New Roman" w:hAnsi="Times New Roman" w:cs="Times New Roman"/>
+          <w:sz w:val="24"/>
+          <w:szCs w:val="24"/>
+        </w:rPr>
+      </w:pPr>
+      <w:r>
+        <w:rPr>
+          <w:rFonts w:ascii="Times New Roman" w:hAnsi="Times New Roman" w:cs="Times New Roman"/>
+          <w:sz w:val="24"/>
+          <w:szCs w:val="24"/>
+        </w:rPr>
+        <w:t>Summer- July, August, September</w:t>
+      </w:r>
+    </w:p>
+    <w:p>
+      <w:pPr>
+        <w:pStyle w:val="ListParagraph"/>
+        <w:numPr>
+          <w:ilvl w:val="0"/>
+          <w:numId w:val="1"/>
+        </w:numPr>
+        <w:spacing w:line="240" w:lineRule="auto"/>
+        <w:rPr>
+          <w:rFonts w:ascii="Times New Roman" w:hAnsi="Times New Roman" w:cs="Times New Roman"/>
+          <w:sz w:val="24"/>
+          <w:szCs w:val="24"/>
+        </w:rPr>
+      </w:pPr>
+      <w:r>
+        <w:rPr>
+          <w:rFonts w:ascii="Times New Roman" w:hAnsi="Times New Roman" w:cs="Times New Roman"/>
+          <w:sz w:val="24"/>
+          <w:szCs w:val="24"/>
+        </w:rPr>
+        <w:t>Fall – October, November, December</w:t>
+      </w:r>
+    </w:p>
+    <w:p>
+      <w:pPr>
+        <w:rPr>
+          <w:rFonts w:ascii="Times New Roman" w:hAnsi="Times New Roman" w:cs="Times New Roman"/>
+          <w:sz w:val="24"/>
+          <w:szCs w:val="24"/>
         </w:rPr>
       </w:pPr>
     </w:p>
     <w:p>
       <w:pPr>
         <w:rPr>
+          <w:rFonts w:ascii="Times New Roman" w:hAnsi="Times New Roman" w:cs="Times New Roman"/>
+          <w:sz w:val="24"/>
+          <w:szCs w:val="24"/>
+        </w:rPr>
+      </w:pPr>
+      <w:r>
+        <w:rPr>
+          <w:rFonts w:ascii="Times New Roman" w:hAnsi="Times New Roman" w:cs="Times New Roman"/>
+          <w:noProof/>
+          <w:sz w:val="24"/>
+          <w:szCs w:val="24"/>
+        </w:rPr>
+        <mc:AlternateContent>
+          <mc:Choice Requires="wpg">
+            <w:drawing>
+              <wp:anchor distT="0" distB="0" distL="114300" distR="114300" simplePos="0" relativeHeight="251668480" behindDoc="0" locked="0" layoutInCell="1" allowOverlap="1" wp14:anchorId="15EBFDC7" wp14:editId="731B4D2C">
+                <wp:simplePos x="0" y="0"/>
+                <wp:positionH relativeFrom="page">
+                  <wp:posOffset>628650</wp:posOffset>
+                </wp:positionH>
+                <wp:positionV relativeFrom="paragraph">
+                  <wp:posOffset>795655</wp:posOffset>
+                </wp:positionV>
+                <wp:extent cx="6948601" cy="2987861"/>
+                <wp:effectExtent l="0" t="0" r="5080" b="3175"/>
+                <wp:wrapTight wrapText="bothSides">
+                  <wp:wrapPolygon edited="0">
+                    <wp:start x="0" y="0"/>
+                    <wp:lineTo x="0" y="19419"/>
+                    <wp:lineTo x="1421" y="19833"/>
+                    <wp:lineTo x="1421" y="21485"/>
+                    <wp:lineTo x="9535" y="21485"/>
+                    <wp:lineTo x="19898" y="21485"/>
+                    <wp:lineTo x="19780" y="19833"/>
+                    <wp:lineTo x="21557" y="19557"/>
+                    <wp:lineTo x="21557" y="0"/>
+                    <wp:lineTo x="11252" y="0"/>
+                    <wp:lineTo x="0" y="0"/>
+                  </wp:wrapPolygon>
+                </wp:wrapTight>
+                <wp:docPr id="10" name="Group 10"/>
+                <wp:cNvGraphicFramePr/>
+                <a:graphic xmlns:a="http://schemas.openxmlformats.org/drawingml/2006/main">
+                  <a:graphicData uri="http://schemas.microsoft.com/office/word/2010/wordprocessingGroup">
+                    <wpg:wgp>
+                      <wpg:cNvGrpSpPr/>
+                      <wpg:grpSpPr>
+                        <a:xfrm>
+                          <a:off x="0" y="0"/>
+                          <a:ext cx="6948601" cy="2987861"/>
+                          <a:chOff x="0" y="0"/>
+                          <a:chExt cx="6948601" cy="2987861"/>
+                        </a:xfrm>
+                      </wpg:grpSpPr>
+                      <pic:pic xmlns:pic="http://schemas.openxmlformats.org/drawingml/2006/picture">
+                        <pic:nvPicPr>
+                          <pic:cNvPr id="4" name="Picture 4"/>
+                          <pic:cNvPicPr>
+                            <a:picLocks noChangeAspect="1"/>
+                          </pic:cNvPicPr>
+                        </pic:nvPicPr>
+                        <pic:blipFill>
+                          <a:blip r:embed="rId13" cstate="print">
+                            <a:extLst>
+                              <a:ext uri="{28A0092B-C50C-407E-A947-70E740481C1C}">
+                                <a14:useLocalDpi xmlns:a14="http://schemas.microsoft.com/office/drawing/2010/main" val="0"/>
+                              </a:ext>
+                            </a:extLst>
+                          </a:blip>
+                          <a:stretch>
+                            <a:fillRect/>
+                          </a:stretch>
+                        </pic:blipFill>
+                        <pic:spPr>
+                          <a:xfrm>
+                            <a:off x="0" y="0"/>
+                            <a:ext cx="3591560" cy="2693035"/>
+                          </a:xfrm>
+                          <a:prstGeom prst="rect">
+                            <a:avLst/>
+                          </a:prstGeom>
+                        </pic:spPr>
+                      </pic:pic>
+                      <pic:pic xmlns:pic="http://schemas.openxmlformats.org/drawingml/2006/picture">
+                        <pic:nvPicPr>
+                          <pic:cNvPr id="5" name="Picture 5"/>
+                          <pic:cNvPicPr>
+                            <a:picLocks noChangeAspect="1"/>
+                          </pic:cNvPicPr>
+                        </pic:nvPicPr>
+                        <pic:blipFill>
+                          <a:blip r:embed="rId14" cstate="print">
+                            <a:extLst>
+                              <a:ext uri="{28A0092B-C50C-407E-A947-70E740481C1C}">
+                                <a14:useLocalDpi xmlns:a14="http://schemas.microsoft.com/office/drawing/2010/main" val="0"/>
+                              </a:ext>
+                            </a:extLst>
+                          </a:blip>
+                          <a:stretch>
+                            <a:fillRect/>
+                          </a:stretch>
+                        </pic:blipFill>
+                        <pic:spPr>
+                          <a:xfrm>
+                            <a:off x="3357676" y="10972"/>
+                            <a:ext cx="3590925" cy="2691765"/>
+                          </a:xfrm>
+                          <a:prstGeom prst="rect">
+                            <a:avLst/>
+                          </a:prstGeom>
+                        </pic:spPr>
+                      </pic:pic>
+                      <wps:wsp>
+                        <wps:cNvPr id="8" name="Text Box 8"/>
+                        <wps:cNvSpPr txBox="1"/>
+                        <wps:spPr>
+                          <a:xfrm>
+                            <a:off x="493745" y="2582096"/>
+                            <a:ext cx="2548255" cy="405765"/>
+                          </a:xfrm>
+                          <a:prstGeom prst="rect">
+                            <a:avLst/>
+                          </a:prstGeom>
+                          <a:solidFill>
+                            <a:prstClr val="white"/>
+                          </a:solidFill>
+                          <a:ln>
+                            <a:noFill/>
+                          </a:ln>
+                        </wps:spPr>
+                        <wps:txbx>
+                          <w:txbxContent>
+                            <w:p>
+                              <w:pPr>
+                                <w:pStyle w:val="Caption"/>
+                                <w:rPr>
+                                  <w:rFonts w:ascii="Times New Roman" w:hAnsi="Times New Roman" w:cs="Times New Roman"/>
+                                  <w:noProof/>
+                                  <w:sz w:val="24"/>
+                                  <w:szCs w:val="24"/>
+                                </w:rPr>
+                              </w:pPr>
+                              <w:r>
+                                <w:t xml:space="preserve">Graph </w:t>
+                              </w:r>
+                              <w:r>
+                                <w:fldChar w:fldCharType="begin"/>
+                              </w:r>
+                              <w:r>
+                                <w:instrText xml:space="preserve"> SEQ Graph \* ARABIC </w:instrText>
+                              </w:r>
+                              <w:r>
+                                <w:fldChar w:fldCharType="separate"/>
+                              </w:r>
+                              <w:r>
+                                <w:rPr>
+                                  <w:noProof/>
+                                </w:rPr>
+                                <w:t>3</w:t>
+                              </w:r>
+                              <w:r>
+                                <w:fldChar w:fldCharType="end"/>
+                              </w:r>
+                              <w:r>
+                                <w:t>: Distribution of PM 2.5 concentrations for spring 2018</w:t>
+                              </w:r>
+                            </w:p>
+                          </w:txbxContent>
+                        </wps:txbx>
+                        <wps:bodyPr rot="0" spcFirstLastPara="0" vertOverflow="overflow" horzOverflow="overflow" vert="horz" wrap="square" lIns="0" tIns="0" rIns="0" bIns="0" numCol="1" spcCol="0" rtlCol="0" fromWordArt="0" anchor="t" anchorCtr="0" forceAA="0" compatLnSpc="1">
+                          <a:prstTxWarp prst="textNoShape">
+                            <a:avLst/>
+                          </a:prstTxWarp>
+                          <a:spAutoFit/>
+                        </wps:bodyPr>
+                      </wps:wsp>
+                      <wps:wsp>
+                        <wps:cNvPr id="9" name="Text Box 9"/>
+                        <wps:cNvSpPr txBox="1"/>
+                        <wps:spPr>
+                          <a:xfrm>
+                            <a:off x="3829269" y="2574790"/>
+                            <a:ext cx="2512695" cy="405765"/>
+                          </a:xfrm>
+                          <a:prstGeom prst="rect">
+                            <a:avLst/>
+                          </a:prstGeom>
+                          <a:solidFill>
+                            <a:prstClr val="white"/>
+                          </a:solidFill>
+                          <a:ln>
+                            <a:noFill/>
+                          </a:ln>
+                        </wps:spPr>
+                        <wps:txbx>
+                          <w:txbxContent>
+                            <w:p>
+                              <w:pPr>
+                                <w:pStyle w:val="Caption"/>
+                                <w:rPr>
+                                  <w:noProof/>
+                                </w:rPr>
+                              </w:pPr>
+                              <w:r>
+                                <w:t xml:space="preserve">Graph </w:t>
+                              </w:r>
+                              <w:r>
+                                <w:fldChar w:fldCharType="begin"/>
+                              </w:r>
+                              <w:r>
+                                <w:instrText xml:space="preserve"> SEQ Graph \* ARABIC </w:instrText>
+                              </w:r>
+                              <w:r>
+                                <w:fldChar w:fldCharType="separate"/>
+                              </w:r>
+                              <w:r>
+                                <w:rPr>
+                                  <w:noProof/>
+                                </w:rPr>
+                                <w:t>3</w:t>
+                              </w:r>
+                              <w:r>
+                                <w:fldChar w:fldCharType="end"/>
+                              </w:r>
+                              <w:r>
+                                <w:t>: Distribution of PM2.5 concentrations for summer 2018</w:t>
+                              </w:r>
+                            </w:p>
+                          </w:txbxContent>
+                        </wps:txbx>
+                        <wps:bodyPr rot="0" spcFirstLastPara="0" vertOverflow="overflow" horzOverflow="overflow" vert="horz" wrap="square" lIns="0" tIns="0" rIns="0" bIns="0" numCol="1" spcCol="0" rtlCol="0" fromWordArt="0" anchor="t" anchorCtr="0" forceAA="0" compatLnSpc="1">
+                          <a:prstTxWarp prst="textNoShape">
+                            <a:avLst/>
+                          </a:prstTxWarp>
+                          <a:spAutoFit/>
+                        </wps:bodyPr>
+                      </wps:wsp>
+                    </wpg:wgp>
+                  </a:graphicData>
+                </a:graphic>
+              </wp:anchor>
+            </w:drawing>
+          </mc:Choice>
+          <mc:Fallback>
+            <w:pict>
+              <v:group w14:anchorId="15EBFDC7" id="Group 10" o:spid="_x0000_s1029" style="position:absolute;margin-left:49.5pt;margin-top:62.65pt;width:547.15pt;height:235.25pt;z-index:251668480;mso-position-horizontal-relative:page" coordsize="69486,29878" o:gfxdata="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">
+                <v:shape id="Picture 4" o:spid="_x0000_s1030" type="#_x0000_t75" style="position:absolute;width:35915;height:26930;visibility:visible;mso-wrap-style:square" o:gfxdata="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">
+                  <v:imagedata r:id="rId15" o:title=""/>
+                </v:shape>
+                <v:shape id="Picture 5" o:spid="_x0000_s1031" type="#_x0000_t75" style="position:absolute;left:33576;top:109;width:35910;height:26918;visibility:visible;mso-wrap-style:square" o:gfxdata="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">
+                  <v:imagedata r:id="rId16" o:title=""/>
+                </v:shape>
+                <v:shape id="Text Box 8" o:spid="_x0000_s1032" type="#_x0000_t202" style="position:absolute;left:4937;top:25820;width:25483;height:4058;visibility:visible;mso-wrap-style:square;v-text-anchor:top" o:gfxdata="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" stroked="f">
+                  <v:textbox style="mso-fit-shape-to-text:t" inset="0,0,0,0">
+                    <w:txbxContent>
+                      <w:p>
+                        <w:pPr>
+                          <w:pStyle w:val="Caption"/>
+                          <w:rPr>
+                            <w:rFonts w:ascii="Times New Roman" w:hAnsi="Times New Roman" w:cs="Times New Roman"/>
+                            <w:noProof/>
+                            <w:sz w:val="24"/>
+                            <w:szCs w:val="24"/>
+                          </w:rPr>
+                        </w:pPr>
+                        <w:r>
+                          <w:t xml:space="preserve">Graph </w:t>
+                        </w:r>
+                        <w:r>
+                          <w:fldChar w:fldCharType="begin"/>
+                        </w:r>
+                        <w:r>
+                          <w:instrText xml:space="preserve"> SEQ Graph \* ARABIC </w:instrText>
+                        </w:r>
+                        <w:r>
+                          <w:fldChar w:fldCharType="separate"/>
+                        </w:r>
+                        <w:r>
+                          <w:rPr>
+                            <w:noProof/>
+                          </w:rPr>
+                          <w:t>3</w:t>
+                        </w:r>
+                        <w:r>
+                          <w:fldChar w:fldCharType="end"/>
+                        </w:r>
+                        <w:r>
+                          <w:t>: Distribution of PM 2.5 concentrations for spring 2018</w:t>
+                        </w:r>
+                      </w:p>
+                    </w:txbxContent>
+                  </v:textbox>
+                </v:shape>
+                <v:shape id="Text Box 9" o:spid="_x0000_s1033" type="#_x0000_t202" style="position:absolute;left:38292;top:25747;width:25127;height:4058;visibility:visible;mso-wrap-style:square;v-text-anchor:top" o:gfxdata="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" stroked="f">
+                  <v:textbox style="mso-fit-shape-to-text:t" inset="0,0,0,0">
+                    <w:txbxContent>
+                      <w:p>
+                        <w:pPr>
+                          <w:pStyle w:val="Caption"/>
+                          <w:rPr>
+                            <w:noProof/>
+                          </w:rPr>
+                        </w:pPr>
+                        <w:r>
+                          <w:t xml:space="preserve">Graph </w:t>
+                        </w:r>
+                        <w:r>
+                          <w:fldChar w:fldCharType="begin"/>
+                        </w:r>
+                        <w:r>
+                          <w:instrText xml:space="preserve"> SEQ Graph \* ARABIC </w:instrText>
+                        </w:r>
+                        <w:r>
+                          <w:fldChar w:fldCharType="separate"/>
+                        </w:r>
+                        <w:r>
+                          <w:rPr>
+                            <w:noProof/>
+                          </w:rPr>
+                          <w:t>3</w:t>
+                        </w:r>
+                        <w:r>
+                          <w:fldChar w:fldCharType="end"/>
+                        </w:r>
+                        <w:r>
+                          <w:t>: Distribution of PM2.5 concentrations for summer 2018</w:t>
+                        </w:r>
+                      </w:p>
+                    </w:txbxContent>
+                  </v:textbox>
+                </v:shape>
+                <w10:wrap type="tight" anchorx="page"/>
+              </v:group>
+            </w:pict>
+          </mc:Fallback>
+        </mc:AlternateContent>
+      </w:r>
+      <w:r>
+        <w:rPr>
+          <w:rFonts w:ascii="Times New Roman" w:hAnsi="Times New Roman" w:cs="Times New Roman"/>
+          <w:sz w:val="24"/>
+          <w:szCs w:val="24"/>
+        </w:rPr>
+        <w:t xml:space="preserve">Graphs 2 through 5 below show the raw PM 2.5 data split into 4 </w:t>
+      </w:r>
+      <w:r>
+        <w:rPr>
+          <w:rFonts w:ascii="Times New Roman" w:hAnsi="Times New Roman" w:cs="Times New Roman"/>
+          <w:sz w:val="24"/>
+          <w:szCs w:val="24"/>
+        </w:rPr>
+        <w:t>seasons and</w:t>
+      </w:r>
+      <w:r>
+        <w:rPr>
+          <w:rFonts w:ascii="Times New Roman" w:hAnsi="Times New Roman" w:cs="Times New Roman"/>
+          <w:sz w:val="24"/>
+          <w:szCs w:val="24"/>
+        </w:rPr>
+        <w:t xml:space="preserve"> represented as boxplots that show the range of PM 2.5 concentrations through the course of the day, for that season. </w:t>
+      </w:r>
+    </w:p>
+    <w:p>
+      <w:pPr>
+        <w:rPr>
+          <w:rFonts w:ascii="Times New Roman" w:hAnsi="Times New Roman" w:cs="Times New Roman"/>
+          <w:sz w:val="24"/>
+          <w:szCs w:val="24"/>
+        </w:rPr>
+      </w:pPr>
+    </w:p>
+    <w:p>
+      <w:pPr>
+        <w:rPr>
+          <w:rFonts w:ascii="Times New Roman" w:hAnsi="Times New Roman" w:cs="Times New Roman"/>
+          <w:sz w:val="24"/>
+          <w:szCs w:val="24"/>
+        </w:rPr>
+      </w:pPr>
+    </w:p>
+    <w:p>
+      <w:pPr>
+        <w:rPr>
+          <w:rFonts w:ascii="Times New Roman" w:hAnsi="Times New Roman" w:cs="Times New Roman"/>
+          <w:sz w:val="24"/>
+          <w:szCs w:val="24"/>
+        </w:rPr>
+      </w:pPr>
+    </w:p>
+    <w:p>
+      <w:pPr>
+        <w:rPr>
+          <w:rFonts w:ascii="Times New Roman" w:hAnsi="Times New Roman" w:cs="Times New Roman"/>
+          <w:sz w:val="24"/>
+          <w:szCs w:val="24"/>
+        </w:rPr>
+      </w:pPr>
+    </w:p>
+    <w:p>
+      <w:pPr>
+        <w:rPr>
+          <w:rFonts w:ascii="Times New Roman" w:hAnsi="Times New Roman" w:cs="Times New Roman"/>
+          <w:color w:val="232323"/>
+          <w:sz w:val="24"/>
+          <w:szCs w:val="24"/>
+          <w:shd w:val="clear" w:color="auto" w:fill="FAFAFA"/>
+        </w:rPr>
+      </w:pPr>
+    </w:p>
+    <w:p>
+      <w:pPr>
+        <w:rPr>
           <w:rFonts w:ascii="Arial" w:hAnsi="Arial" w:cs="Arial"/>
           <w:color w:val="333333"/>
           <w:sz w:val="26"/>
@@ -801,7 +1824,6 @@
           <w:sz w:val="20"/>
           <w:szCs w:val="20"/>
         </w:rPr>
-        <w:lastRenderedPageBreak/>
         <w:br/>
       </w:r>
     </w:p>
@@ -814,6 +1836,15 @@
           <w:szCs w:val="26"/>
         </w:rPr>
       </w:pPr>
+      <w:r>
+        <w:rPr>
+          <w:rFonts w:ascii="Arial" w:hAnsi="Arial" w:cs="Arial"/>
+          <w:color w:val="333333"/>
+          <w:sz w:val="26"/>
+          <w:szCs w:val="26"/>
+        </w:rPr>
+        <w:t>Discussion:</w:t>
+      </w:r>
     </w:p>
     <w:p>
       <w:pPr>
@@ -837,6 +1868,379 @@
       </w:pPr>
       <w:r>
         <w:rPr>
+          <w:rFonts w:ascii="Times New Roman" w:hAnsi="Times New Roman" w:cs="Times New Roman"/>
+          <w:noProof/>
+          <w:sz w:val="24"/>
+          <w:szCs w:val="24"/>
+        </w:rPr>
+        <mc:AlternateContent>
+          <mc:Choice Requires="wpg">
+            <w:drawing>
+              <wp:anchor distT="0" distB="0" distL="114300" distR="114300" simplePos="0" relativeHeight="251673600" behindDoc="0" locked="0" layoutInCell="1" allowOverlap="1" wp14:anchorId="3B782784" wp14:editId="31ECE7B4">
+                <wp:simplePos x="0" y="0"/>
+                <wp:positionH relativeFrom="margin">
+                  <wp:posOffset>-693</wp:posOffset>
+                </wp:positionH>
+                <wp:positionV relativeFrom="paragraph">
+                  <wp:posOffset>1195994</wp:posOffset>
+                </wp:positionV>
+                <wp:extent cx="6859891" cy="2917733"/>
+                <wp:effectExtent l="0" t="0" r="0" b="0"/>
+                <wp:wrapTight wrapText="bothSides">
+                  <wp:wrapPolygon edited="0">
+                    <wp:start x="10318" y="0"/>
+                    <wp:lineTo x="0" y="0"/>
+                    <wp:lineTo x="0" y="19324"/>
+                    <wp:lineTo x="1380" y="20312"/>
+                    <wp:lineTo x="1380" y="21440"/>
+                    <wp:lineTo x="19556" y="21440"/>
+                    <wp:lineTo x="19556" y="20312"/>
+                    <wp:lineTo x="21536" y="19606"/>
+                    <wp:lineTo x="21536" y="0"/>
+                    <wp:lineTo x="10318" y="0"/>
+                  </wp:wrapPolygon>
+                </wp:wrapTight>
+                <wp:docPr id="13" name="Group 13"/>
+                <wp:cNvGraphicFramePr/>
+                <a:graphic xmlns:a="http://schemas.openxmlformats.org/drawingml/2006/main">
+                  <a:graphicData uri="http://schemas.microsoft.com/office/word/2010/wordprocessingGroup">
+                    <wpg:wgp>
+                      <wpg:cNvGrpSpPr/>
+                      <wpg:grpSpPr>
+                        <a:xfrm>
+                          <a:off x="0" y="0"/>
+                          <a:ext cx="6859891" cy="2917733"/>
+                          <a:chOff x="0" y="0"/>
+                          <a:chExt cx="6859891" cy="2917733"/>
+                        </a:xfrm>
+                      </wpg:grpSpPr>
+                      <pic:pic xmlns:pic="http://schemas.openxmlformats.org/drawingml/2006/picture">
+                        <pic:nvPicPr>
+                          <pic:cNvPr id="6" name="Picture 6"/>
+                          <pic:cNvPicPr>
+                            <a:picLocks noChangeAspect="1"/>
+                          </pic:cNvPicPr>
+                        </pic:nvPicPr>
+                        <pic:blipFill>
+                          <a:blip r:embed="rId17" cstate="print">
+                            <a:extLst>
+                              <a:ext uri="{28A0092B-C50C-407E-A947-70E740481C1C}">
+                                <a14:useLocalDpi xmlns:a14="http://schemas.microsoft.com/office/drawing/2010/main" val="0"/>
+                              </a:ext>
+                            </a:extLst>
+                          </a:blip>
+                          <a:stretch>
+                            <a:fillRect/>
+                          </a:stretch>
+                        </pic:blipFill>
+                        <pic:spPr>
+                          <a:xfrm>
+                            <a:off x="3315956" y="0"/>
+                            <a:ext cx="3543935" cy="2657476"/>
+                          </a:xfrm>
+                          <a:prstGeom prst="rect">
+                            <a:avLst/>
+                          </a:prstGeom>
+                        </pic:spPr>
+                      </pic:pic>
+                      <pic:pic xmlns:pic="http://schemas.openxmlformats.org/drawingml/2006/picture">
+                        <pic:nvPicPr>
+                          <pic:cNvPr id="3" name="Picture 3"/>
+                          <pic:cNvPicPr>
+                            <a:picLocks noChangeAspect="1"/>
+                          </pic:cNvPicPr>
+                        </pic:nvPicPr>
+                        <pic:blipFill>
+                          <a:blip r:embed="rId18" cstate="print">
+                            <a:extLst>
+                              <a:ext uri="{28A0092B-C50C-407E-A947-70E740481C1C}">
+                                <a14:useLocalDpi xmlns:a14="http://schemas.microsoft.com/office/drawing/2010/main" val="0"/>
+                              </a:ext>
+                            </a:extLst>
+                          </a:blip>
+                          <a:stretch>
+                            <a:fillRect/>
+                          </a:stretch>
+                        </pic:blipFill>
+                        <pic:spPr>
+                          <a:xfrm>
+                            <a:off x="0" y="25121"/>
+                            <a:ext cx="3438525" cy="2578735"/>
+                          </a:xfrm>
+                          <a:prstGeom prst="rect">
+                            <a:avLst/>
+                          </a:prstGeom>
+                        </pic:spPr>
+                      </pic:pic>
+                      <wps:wsp>
+                        <wps:cNvPr id="11" name="Text Box 11"/>
+                        <wps:cNvSpPr txBox="1"/>
+                        <wps:spPr>
+                          <a:xfrm>
+                            <a:off x="467206" y="2502039"/>
+                            <a:ext cx="2460625" cy="405765"/>
+                          </a:xfrm>
+                          <a:prstGeom prst="rect">
+                            <a:avLst/>
+                          </a:prstGeom>
+                          <a:solidFill>
+                            <a:prstClr val="white"/>
+                          </a:solidFill>
+                          <a:ln>
+                            <a:noFill/>
+                          </a:ln>
+                        </wps:spPr>
+                        <wps:txbx>
+                          <w:txbxContent>
+                            <w:p>
+                              <w:pPr>
+                                <w:pStyle w:val="Caption"/>
+                                <w:rPr>
+                                  <w:rFonts w:ascii="Times New Roman" w:hAnsi="Times New Roman" w:cs="Times New Roman"/>
+                                  <w:noProof/>
+                                  <w:sz w:val="24"/>
+                                  <w:szCs w:val="24"/>
+                                </w:rPr>
+                              </w:pPr>
+                              <w:r>
+                                <w:t xml:space="preserve">Graph </w:t>
+                              </w:r>
+                              <w:r>
+                                <w:fldChar w:fldCharType="begin"/>
+                              </w:r>
+                              <w:r>
+                                <w:instrText xml:space="preserve"> SEQ Graph \* ARABIC </w:instrText>
+                              </w:r>
+                              <w:r>
+                                <w:fldChar w:fldCharType="separate"/>
+                              </w:r>
+                              <w:r>
+                                <w:rPr>
+                                  <w:noProof/>
+                                </w:rPr>
+                                <w:t>4</w:t>
+                              </w:r>
+                              <w:r>
+                                <w:fldChar w:fldCharType="end"/>
+                              </w:r>
+                              <w:r>
+                                <w:t xml:space="preserve">: </w:t>
+                              </w:r>
+                              <w:r>
+                                <w:t xml:space="preserve"> Distribution of PM2.5 concentrations for </w:t>
+                              </w:r>
+                              <w:r>
+                                <w:t>fall</w:t>
+                              </w:r>
+                              <w:r>
+                                <w:t xml:space="preserve"> 2018</w:t>
+                              </w:r>
+                            </w:p>
+                          </w:txbxContent>
+                        </wps:txbx>
+                        <wps:bodyPr rot="0" spcFirstLastPara="0" vertOverflow="overflow" horzOverflow="overflow" vert="horz" wrap="square" lIns="0" tIns="0" rIns="0" bIns="0" numCol="1" spcCol="0" rtlCol="0" fromWordArt="0" anchor="t" anchorCtr="0" forceAA="0" compatLnSpc="1">
+                          <a:prstTxWarp prst="textNoShape">
+                            <a:avLst/>
+                          </a:prstTxWarp>
+                          <a:spAutoFit/>
+                        </wps:bodyPr>
+                      </wps:wsp>
+                      <wps:wsp>
+                        <wps:cNvPr id="12" name="Text Box 12"/>
+                        <wps:cNvSpPr txBox="1"/>
+                        <wps:spPr>
+                          <a:xfrm>
+                            <a:off x="3797933" y="2511968"/>
+                            <a:ext cx="2396490" cy="405765"/>
+                          </a:xfrm>
+                          <a:prstGeom prst="rect">
+                            <a:avLst/>
+                          </a:prstGeom>
+                          <a:solidFill>
+                            <a:prstClr val="white"/>
+                          </a:solidFill>
+                          <a:ln>
+                            <a:noFill/>
+                          </a:ln>
+                        </wps:spPr>
+                        <wps:txbx>
+                          <w:txbxContent>
+                            <w:p>
+                              <w:pPr>
+                                <w:pStyle w:val="Caption"/>
+                                <w:rPr>
+                                  <w:noProof/>
+                                </w:rPr>
+                              </w:pPr>
+                              <w:r>
+                                <w:t xml:space="preserve">Graph </w:t>
+                              </w:r>
+                              <w:r>
+                                <w:fldChar w:fldCharType="begin"/>
+                              </w:r>
+                              <w:r>
+                                <w:instrText xml:space="preserve"> SEQ Graph \* ARABIC </w:instrText>
+                              </w:r>
+                              <w:r>
+                                <w:fldChar w:fldCharType="separate"/>
+                              </w:r>
+                              <w:r>
+                                <w:rPr>
+                                  <w:noProof/>
+                                </w:rPr>
+                                <w:t>5</w:t>
+                              </w:r>
+                              <w:r>
+                                <w:fldChar w:fldCharType="end"/>
+                              </w:r>
+                              <w:r>
+                                <w:t>:</w:t>
+                              </w:r>
+                              <w:r>
+                                <w:t xml:space="preserve"> Distribution of PM2.5 concentrations for </w:t>
+                              </w:r>
+                              <w:r>
+                                <w:t>winter</w:t>
+                              </w:r>
+                              <w:r>
+                                <w:t xml:space="preserve"> 2018</w:t>
+                              </w:r>
+                            </w:p>
+                          </w:txbxContent>
+                        </wps:txbx>
+                        <wps:bodyPr rot="0" spcFirstLastPara="0" vertOverflow="overflow" horzOverflow="overflow" vert="horz" wrap="square" lIns="0" tIns="0" rIns="0" bIns="0" numCol="1" spcCol="0" rtlCol="0" fromWordArt="0" anchor="t" anchorCtr="0" forceAA="0" compatLnSpc="1">
+                          <a:prstTxWarp prst="textNoShape">
+                            <a:avLst/>
+                          </a:prstTxWarp>
+                          <a:spAutoFit/>
+                        </wps:bodyPr>
+                      </wps:wsp>
+                    </wpg:wgp>
+                  </a:graphicData>
+                </a:graphic>
+                <wp14:sizeRelH relativeFrom="margin">
+                  <wp14:pctWidth>0</wp14:pctWidth>
+                </wp14:sizeRelH>
+                <wp14:sizeRelV relativeFrom="margin">
+                  <wp14:pctHeight>0</wp14:pctHeight>
+                </wp14:sizeRelV>
+              </wp:anchor>
+            </w:drawing>
+          </mc:Choice>
+          <mc:Fallback>
+            <w:pict>
+              <v:group w14:anchorId="3B782784" id="Group 13" o:spid="_x0000_s1034" style="position:absolute;margin-left:-.05pt;margin-top:94.15pt;width:540.15pt;height:229.75pt;z-index:251673600;mso-position-horizontal-relative:margin;mso-width-relative:margin;mso-height-relative:margin" coordsize="68598,29177" o:gfxdata="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">
+                <v:shape id="Picture 6" o:spid="_x0000_s1035" type="#_x0000_t75" style="position:absolute;left:33159;width:35439;height:26574;visibility:visible;mso-wrap-style:square" o:gfxdata="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">
+                  <v:imagedata r:id="rId19" o:title=""/>
+                </v:shape>
+                <v:shape id="Picture 3" o:spid="_x0000_s1036" type="#_x0000_t75" style="position:absolute;top:251;width:34385;height:25787;visibility:visible;mso-wrap-style:square" o:gfxdata="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">
+                  <v:imagedata r:id="rId20" o:title=""/>
+                </v:shape>
+                <v:shape id="Text Box 11" o:spid="_x0000_s1037" type="#_x0000_t202" style="position:absolute;left:4672;top:25020;width:24606;height:4058;visibility:visible;mso-wrap-style:square;v-text-anchor:top" o:gfxdata="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" stroked="f">
+                  <v:textbox style="mso-fit-shape-to-text:t" inset="0,0,0,0">
+                    <w:txbxContent>
+                      <w:p>
+                        <w:pPr>
+                          <w:pStyle w:val="Caption"/>
+                          <w:rPr>
+                            <w:rFonts w:ascii="Times New Roman" w:hAnsi="Times New Roman" w:cs="Times New Roman"/>
+                            <w:noProof/>
+                            <w:sz w:val="24"/>
+                            <w:szCs w:val="24"/>
+                          </w:rPr>
+                        </w:pPr>
+                        <w:r>
+                          <w:t xml:space="preserve">Graph </w:t>
+                        </w:r>
+                        <w:r>
+                          <w:fldChar w:fldCharType="begin"/>
+                        </w:r>
+                        <w:r>
+                          <w:instrText xml:space="preserve"> SEQ Graph \* ARABIC </w:instrText>
+                        </w:r>
+                        <w:r>
+                          <w:fldChar w:fldCharType="separate"/>
+                        </w:r>
+                        <w:r>
+                          <w:rPr>
+                            <w:noProof/>
+                          </w:rPr>
+                          <w:t>4</w:t>
+                        </w:r>
+                        <w:r>
+                          <w:fldChar w:fldCharType="end"/>
+                        </w:r>
+                        <w:r>
+                          <w:t xml:space="preserve">: </w:t>
+                        </w:r>
+                        <w:r>
+                          <w:t xml:space="preserve"> Distribution of PM2.5 concentrations for </w:t>
+                        </w:r>
+                        <w:r>
+                          <w:t>fall</w:t>
+                        </w:r>
+                        <w:r>
+                          <w:t xml:space="preserve"> 2018</w:t>
+                        </w:r>
+                      </w:p>
+                    </w:txbxContent>
+                  </v:textbox>
+                </v:shape>
+                <v:shape id="Text Box 12" o:spid="_x0000_s1038" type="#_x0000_t202" style="position:absolute;left:37979;top:25119;width:23965;height:4058;visibility:visible;mso-wrap-style:square;v-text-anchor:top" o:gfxdata="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" stroked="f">
+                  <v:textbox style="mso-fit-shape-to-text:t" inset="0,0,0,0">
+                    <w:txbxContent>
+                      <w:p>
+                        <w:pPr>
+                          <w:pStyle w:val="Caption"/>
+                          <w:rPr>
+                            <w:noProof/>
+                          </w:rPr>
+                        </w:pPr>
+                        <w:r>
+                          <w:t xml:space="preserve">Graph </w:t>
+                        </w:r>
+                        <w:r>
+                          <w:fldChar w:fldCharType="begin"/>
+                        </w:r>
+                        <w:r>
+                          <w:instrText xml:space="preserve"> SEQ Graph \* ARABIC </w:instrText>
+                        </w:r>
+                        <w:r>
+                          <w:fldChar w:fldCharType="separate"/>
+                        </w:r>
+                        <w:r>
+                          <w:rPr>
+                            <w:noProof/>
+                          </w:rPr>
+                          <w:t>5</w:t>
+                        </w:r>
+                        <w:r>
+                          <w:fldChar w:fldCharType="end"/>
+                        </w:r>
+                        <w:r>
+                          <w:t>:</w:t>
+                        </w:r>
+                        <w:r>
+                          <w:t xml:space="preserve"> Distribution of PM2.5 concentrations for </w:t>
+                        </w:r>
+                        <w:r>
+                          <w:t>winter</w:t>
+                        </w:r>
+                        <w:r>
+                          <w:t xml:space="preserve"> 2018</w:t>
+                        </w:r>
+                      </w:p>
+                    </w:txbxContent>
+                  </v:textbox>
+                </v:shape>
+                <w10:wrap type="tight" anchorx="margin"/>
+              </v:group>
+            </w:pict>
+          </mc:Fallback>
+        </mc:AlternateContent>
+      </w:r>
+      <w:r>
+        <w:rPr>
           <w:rFonts w:ascii="Arial" w:hAnsi="Arial" w:cs="Arial"/>
           <w:color w:val="333333"/>
           <w:sz w:val="26"/>
@@ -1060,7 +2464,7 @@
         </w:rPr>
         <w:t> </w:t>
       </w:r>
-      <w:hyperlink r:id="rId9" w:tgtFrame="_blank" w:history="1">
+      <w:hyperlink r:id="rId21" w:tgtFrame="_blank" w:history="1">
         <w:r>
           <w:rPr>
             <w:rStyle w:val="Hyperlink"/>
@@ -1409,7 +2813,174 @@
         </w:rPr>
         <w:t> </w:t>
       </w:r>
-      <w:hyperlink r:id="rId10" w:tgtFrame="_blank" w:history="1">
+      <w:hyperlink r:id="rId22" w:tgtFrame="_blank" w:history="1">
+        <w:r>
+          <w:rPr>
+            <w:rStyle w:val="Hyperlink"/>
+            <w:rFonts w:ascii="Arial" w:hAnsi="Arial" w:cs="Arial"/>
+            <w:color w:val="10147E"/>
+            <w:sz w:val="26"/>
+            <w:szCs w:val="26"/>
+          </w:rPr>
+          <w:t xml:space="preserve">[Google </w:t>
+        </w:r>
+        <w:r>
+          <w:rPr>
+            <w:rStyle w:val="Hyperlink"/>
+            <w:rFonts w:ascii="Arial" w:hAnsi="Arial" w:cs="Arial"/>
+            <w:color w:val="10147E"/>
+            <w:sz w:val="26"/>
+            <w:szCs w:val="26"/>
+          </w:rPr>
+          <w:lastRenderedPageBreak/>
+          <w:t>Scholar]</w:t>
+        </w:r>
+      </w:hyperlink>
+      <w:r>
+        <w:rPr>
+          <w:rFonts w:ascii="Arial" w:hAnsi="Arial" w:cs="Arial"/>
+          <w:color w:val="333333"/>
+          <w:sz w:val="26"/>
+          <w:szCs w:val="26"/>
+        </w:rPr>
+        <w:t>; </w:t>
+      </w:r>
+      <w:hyperlink r:id="rId23" w:history="1">
+        <w:r>
+          <w:rPr>
+            <w:rStyle w:val="Hyperlink"/>
+            <w:rFonts w:ascii="Arial" w:hAnsi="Arial" w:cs="Arial"/>
+            <w:color w:val="10147E"/>
+            <w:sz w:val="26"/>
+            <w:szCs w:val="26"/>
+          </w:rPr>
+          <w:t>U.S. Environmental Protection Agency [EPA], 1996</w:t>
+        </w:r>
+      </w:hyperlink>
+      <w:r>
+        <w:rPr>
+          <w:rStyle w:val="hlfld-contribauthor"/>
+          <w:rFonts w:ascii="Arial" w:hAnsi="Arial" w:cs="Arial"/>
+          <w:color w:val="333333"/>
+          <w:sz w:val="26"/>
+          <w:szCs w:val="26"/>
+          <w:shd w:val="clear" w:color="auto" w:fill="FFFFFF"/>
+        </w:rPr>
+        <w:t>U.S. Environmental Protection Agency</w:t>
+      </w:r>
+      <w:r>
+        <w:rPr>
+          <w:rStyle w:val="ref-overlay"/>
+          <w:rFonts w:ascii="Arial" w:hAnsi="Arial" w:cs="Arial"/>
+          <w:color w:val="333333"/>
+          <w:sz w:val="26"/>
+          <w:szCs w:val="26"/>
+          <w:shd w:val="clear" w:color="auto" w:fill="FFFFFF"/>
+        </w:rPr>
+        <w:t>. </w:t>
+      </w:r>
+      <w:r>
+        <w:rPr>
+          <w:rStyle w:val="nlmyear"/>
+          <w:rFonts w:ascii="Arial" w:hAnsi="Arial" w:cs="Arial"/>
+          <w:color w:val="333333"/>
+          <w:sz w:val="26"/>
+          <w:szCs w:val="26"/>
+          <w:shd w:val="clear" w:color="auto" w:fill="FFFFFF"/>
+        </w:rPr>
+        <w:t>1996</w:t>
+      </w:r>
+      <w:r>
+        <w:rPr>
+          <w:rStyle w:val="ref-overlay"/>
+          <w:rFonts w:ascii="Arial" w:hAnsi="Arial" w:cs="Arial"/>
+          <w:color w:val="333333"/>
+          <w:sz w:val="26"/>
+          <w:szCs w:val="26"/>
+          <w:shd w:val="clear" w:color="auto" w:fill="FFFFFF"/>
+        </w:rPr>
+        <w:t>. </w:t>
+      </w:r>
+      <w:r>
+        <w:rPr>
+          <w:rStyle w:val="ref-overlay"/>
+          <w:rFonts w:ascii="Arial" w:hAnsi="Arial" w:cs="Arial"/>
+          <w:i/>
+          <w:iCs/>
+          <w:color w:val="333333"/>
+          <w:sz w:val="26"/>
+          <w:szCs w:val="26"/>
+          <w:shd w:val="clear" w:color="auto" w:fill="FFFFFF"/>
+        </w:rPr>
+        <w:t>Air Quality Criteria for Particulate Matter</w:t>
+      </w:r>
+      <w:r>
+        <w:rPr>
+          <w:rStyle w:val="ref-overlay"/>
+          <w:rFonts w:ascii="Arial" w:hAnsi="Arial" w:cs="Arial"/>
+          <w:color w:val="333333"/>
+          <w:sz w:val="26"/>
+          <w:szCs w:val="26"/>
+          <w:shd w:val="clear" w:color="auto" w:fill="FFFFFF"/>
+        </w:rPr>
+        <w:t>, </w:t>
+      </w:r>
+      <w:r>
+        <w:rPr>
+          <w:rStyle w:val="nlmpublisher-loc"/>
+          <w:rFonts w:ascii="Arial" w:hAnsi="Arial" w:cs="Arial"/>
+          <w:color w:val="333333"/>
+          <w:sz w:val="26"/>
+          <w:szCs w:val="26"/>
+          <w:shd w:val="clear" w:color="auto" w:fill="FFFFFF"/>
+        </w:rPr>
+        <w:t>Washington, DC</w:t>
+      </w:r>
+      <w:r>
+        <w:rPr>
+          <w:rStyle w:val="ref-overlay"/>
+          <w:rFonts w:ascii="Arial" w:hAnsi="Arial" w:cs="Arial"/>
+          <w:color w:val="333333"/>
+          <w:sz w:val="26"/>
+          <w:szCs w:val="26"/>
+          <w:shd w:val="clear" w:color="auto" w:fill="FFFFFF"/>
+        </w:rPr>
+        <w:t>: </w:t>
+      </w:r>
+      <w:r>
+        <w:rPr>
+          <w:rStyle w:val="nlmpublisher-name"/>
+          <w:rFonts w:ascii="Arial" w:hAnsi="Arial" w:cs="Arial"/>
+          <w:color w:val="333333"/>
+          <w:sz w:val="26"/>
+          <w:szCs w:val="26"/>
+          <w:shd w:val="clear" w:color="auto" w:fill="FFFFFF"/>
+        </w:rPr>
+        <w:t>U.S. Environmental Protection Agency</w:t>
+      </w:r>
+      <w:r>
+        <w:rPr>
+          <w:rStyle w:val="ref-overlay"/>
+          <w:rFonts w:ascii="Arial" w:hAnsi="Arial" w:cs="Arial"/>
+          <w:color w:val="333333"/>
+          <w:sz w:val="26"/>
+          <w:szCs w:val="26"/>
+          <w:shd w:val="clear" w:color="auto" w:fill="FFFFFF"/>
+        </w:rPr>
+        <w:t>.</w:t>
+      </w:r>
+      <w:r>
+        <w:rPr>
+          <w:rStyle w:val="ref-links"/>
+          <w:rFonts w:ascii="Arial" w:hAnsi="Arial" w:cs="Arial"/>
+          <w:color w:val="333333"/>
+          <w:sz w:val="26"/>
+          <w:szCs w:val="26"/>
+          <w:shd w:val="clear" w:color="auto" w:fill="FFFFFF"/>
+        </w:rPr>
+        <w:t> </w:t>
+      </w:r>
+      <w:hyperlink r:id="rId24" w:tgtFrame="_blank" w:history="1">
         <w:r>
           <w:rPr>
             <w:rStyle w:val="Hyperlink"/>
@@ -1428,162 +2999,6 @@
           <w:sz w:val="26"/>
           <w:szCs w:val="26"/>
         </w:rPr>
-        <w:t>; </w:t>
-      </w:r>
-      <w:hyperlink r:id="rId11" w:history="1">
-        <w:r>
-          <w:rPr>
-            <w:rStyle w:val="Hyperlink"/>
-            <w:rFonts w:ascii="Arial" w:hAnsi="Arial" w:cs="Arial"/>
-            <w:color w:val="10147E"/>
-            <w:sz w:val="26"/>
-            <w:szCs w:val="26"/>
-          </w:rPr>
-          <w:t>U.S. Environmental Protection Agency [EPA], 1996</w:t>
-        </w:r>
-      </w:hyperlink>
-      <w:r>
-        <w:rPr>
-          <w:rStyle w:val="hlfld-contribauthor"/>
-          <w:rFonts w:ascii="Arial" w:hAnsi="Arial" w:cs="Arial"/>
-          <w:color w:val="333333"/>
-          <w:sz w:val="26"/>
-          <w:szCs w:val="26"/>
-          <w:shd w:val="clear" w:color="auto" w:fill="FFFFFF"/>
-        </w:rPr>
-        <w:t>U.S. Environmental Protection Agency</w:t>
-      </w:r>
-      <w:r>
-        <w:rPr>
-          <w:rStyle w:val="ref-overlay"/>
-          <w:rFonts w:ascii="Arial" w:hAnsi="Arial" w:cs="Arial"/>
-          <w:color w:val="333333"/>
-          <w:sz w:val="26"/>
-          <w:szCs w:val="26"/>
-          <w:shd w:val="clear" w:color="auto" w:fill="FFFFFF"/>
-        </w:rPr>
-        <w:t>. </w:t>
-      </w:r>
-      <w:r>
-        <w:rPr>
-          <w:rStyle w:val="nlmyear"/>
-          <w:rFonts w:ascii="Arial" w:hAnsi="Arial" w:cs="Arial"/>
-          <w:color w:val="333333"/>
-          <w:sz w:val="26"/>
-          <w:szCs w:val="26"/>
-          <w:shd w:val="clear" w:color="auto" w:fill="FFFFFF"/>
-        </w:rPr>
-        <w:t>1996</w:t>
-      </w:r>
-      <w:r>
-        <w:rPr>
-          <w:rStyle w:val="ref-overlay"/>
-          <w:rFonts w:ascii="Arial" w:hAnsi="Arial" w:cs="Arial"/>
-          <w:color w:val="333333"/>
-          <w:sz w:val="26"/>
-          <w:szCs w:val="26"/>
-          <w:shd w:val="clear" w:color="auto" w:fill="FFFFFF"/>
-        </w:rPr>
-        <w:t>. </w:t>
-      </w:r>
-      <w:r>
-        <w:rPr>
-          <w:rStyle w:val="ref-overlay"/>
-          <w:rFonts w:ascii="Arial" w:hAnsi="Arial" w:cs="Arial"/>
-          <w:i/>
-          <w:iCs/>
-          <w:color w:val="333333"/>
-          <w:sz w:val="26"/>
-          <w:szCs w:val="26"/>
-          <w:shd w:val="clear" w:color="auto" w:fill="FFFFFF"/>
-        </w:rPr>
-        <w:t>Air Quality Criteria for Particulate Matter</w:t>
-      </w:r>
-      <w:r>
-        <w:rPr>
-          <w:rStyle w:val="ref-overlay"/>
-          <w:rFonts w:ascii="Arial" w:hAnsi="Arial" w:cs="Arial"/>
-          <w:color w:val="333333"/>
-          <w:sz w:val="26"/>
-          <w:szCs w:val="26"/>
-          <w:shd w:val="clear" w:color="auto" w:fill="FFFFFF"/>
-        </w:rPr>
-        <w:t>, </w:t>
-      </w:r>
-      <w:r>
-        <w:rPr>
-          <w:rStyle w:val="nlmpublisher-loc"/>
-          <w:rFonts w:ascii="Arial" w:hAnsi="Arial" w:cs="Arial"/>
-          <w:color w:val="333333"/>
-          <w:sz w:val="26"/>
-          <w:szCs w:val="26"/>
-          <w:shd w:val="clear" w:color="auto" w:fill="FFFFFF"/>
-        </w:rPr>
-        <w:t>Washington, DC</w:t>
-      </w:r>
-      <w:r>
-        <w:rPr>
-          <w:rStyle w:val="ref-overlay"/>
-          <w:rFonts w:ascii="Arial" w:hAnsi="Arial" w:cs="Arial"/>
-          <w:color w:val="333333"/>
-          <w:sz w:val="26"/>
-          <w:szCs w:val="26"/>
-          <w:shd w:val="clear" w:color="auto" w:fill="FFFFFF"/>
-        </w:rPr>
-        <w:t>: </w:t>
-      </w:r>
-      <w:r>
-        <w:rPr>
-          <w:rStyle w:val="nlmpublisher-name"/>
-          <w:rFonts w:ascii="Arial" w:hAnsi="Arial" w:cs="Arial"/>
-          <w:color w:val="333333"/>
-          <w:sz w:val="26"/>
-          <w:szCs w:val="26"/>
-          <w:shd w:val="clear" w:color="auto" w:fill="FFFFFF"/>
-        </w:rPr>
-        <w:t>U.S. Environmental Protection Agency</w:t>
-      </w:r>
-      <w:r>
-        <w:rPr>
-          <w:rStyle w:val="ref-overlay"/>
-          <w:rFonts w:ascii="Arial" w:hAnsi="Arial" w:cs="Arial"/>
-          <w:color w:val="333333"/>
-          <w:sz w:val="26"/>
-          <w:szCs w:val="26"/>
-          <w:shd w:val="clear" w:color="auto" w:fill="FFFFFF"/>
-        </w:rPr>
-        <w:t>.</w:t>
-      </w:r>
-      <w:r>
-        <w:rPr>
-          <w:rStyle w:val="ref-links"/>
-          <w:rFonts w:ascii="Arial" w:hAnsi="Arial" w:cs="Arial"/>
-          <w:color w:val="333333"/>
-          <w:sz w:val="26"/>
-          <w:szCs w:val="26"/>
-          <w:shd w:val="clear" w:color="auto" w:fill="FFFFFF"/>
-        </w:rPr>
-        <w:t> </w:t>
-      </w:r>
-      <w:hyperlink r:id="rId12" w:tgtFrame="_blank" w:history="1">
-        <w:r>
-          <w:rPr>
-            <w:rStyle w:val="Hyperlink"/>
-            <w:rFonts w:ascii="Arial" w:hAnsi="Arial" w:cs="Arial"/>
-            <w:color w:val="10147E"/>
-            <w:sz w:val="26"/>
-            <w:szCs w:val="26"/>
-          </w:rPr>
-          <w:t>[Google Scholar]</w:t>
-        </w:r>
-      </w:hyperlink>
-      <w:r>
-        <w:rPr>
-          <w:rFonts w:ascii="Arial" w:hAnsi="Arial" w:cs="Arial"/>
-          <w:color w:val="333333"/>
-          <w:sz w:val="26"/>
-          <w:szCs w:val="26"/>
-        </w:rPr>
         <w:t>). In these studies, background concentrations have ranges of 1–4 µg/m</w:t>
       </w:r>
       <w:r>
@@ -1929,7 +3344,7 @@
         </w:rPr>
         <w:t>10.1034/j.1600-0889.2001.530402.x</w:t>
       </w:r>
-      <w:hyperlink r:id="rId13" w:tgtFrame="_blank" w:history="1">
+      <w:hyperlink r:id="rId25" w:tgtFrame="_blank" w:history="1">
         <w:r>
           <w:rPr>
             <w:rStyle w:val="Hyperlink"/>
@@ -1985,7 +3400,7 @@
         </w:rPr>
         <w:t>, </w:t>
       </w:r>
-      <w:hyperlink r:id="rId14" w:tgtFrame="_blank" w:history="1">
+      <w:hyperlink r:id="rId26" w:tgtFrame="_blank" w:history="1">
         <w:r>
           <w:rPr>
             <w:rStyle w:val="Hyperlink"/>
@@ -2337,18 +3752,7 @@
           <w:szCs w:val="20"/>
           <w:shd w:val="clear" w:color="auto" w:fill="FAFAFA"/>
         </w:rPr>
-        <w:t xml:space="preserve">Prince George’s “bad air” reputation, and one-too-many air-quality advisories, led to a phone call I </w:t>
-      </w:r>
-      <w:r>
-        <w:rPr>
-          <w:rFonts w:ascii="Arial" w:hAnsi="Arial" w:cs="Arial"/>
-          <w:color w:val="232323"/>
-          <w:sz w:val="20"/>
-          <w:szCs w:val="20"/>
-          <w:shd w:val="clear" w:color="auto" w:fill="FAFAFA"/>
-        </w:rPr>
-        <w:lastRenderedPageBreak/>
-        <w:t>received from a friend. “Aren’t you sick of the air around here? Don’t you want to do something about it?” These words led to the formation of </w:t>
+        <w:t>Prince George’s “bad air” reputation, and one-too-many air-quality advisories, led to a phone call I received from a friend. “Aren’t you sick of the air around here? Don’t you want to do something about it?” These words led to the formation of </w:t>
       </w:r>
       <w:r>
         <w:rPr>
@@ -2393,7 +3797,7 @@
       </w:r>
     </w:p>
     <w:sectPr>
-      <w:headerReference w:type="default" r:id="rId15"/>
+      <w:headerReference w:type="default" r:id="rId27"/>
       <w:pgSz w:w="12240" w:h="15840"/>
       <w:pgMar w:top="1440" w:right="1440" w:bottom="1440" w:left="1440" w:header="720" w:footer="720" w:gutter="0"/>
       <w:cols w:space="720"/>
@@ -2569,6 +3973,127 @@
     </w:r>
   </w:p>
 </w:hdr>
+</file>
+
+<file path=word/numbering.xml><?xml version="1.0" encoding="utf-8"?>
+<w:numbering xmlns:wpc="http://schemas.microsoft.com/office/word/2010/wordprocessingCanvas" xmlns:cx="http://schemas.microsoft.com/office/drawing/2014/chartex" xmlns:cx1="http://schemas.microsoft.com/office/drawing/2015/9/8/chartex" xmlns:cx2="http://schemas.microsoft.com/office/drawing/2015/10/21/chartex" xmlns:cx3="http://schemas.microsoft.com/office/drawing/2016/5/9/chartex" xmlns:cx4="http://schemas.microsoft.com/office/drawing/2016/5/10/chartex" xmlns:cx5="http://schemas.microsoft.com/office/drawing/2016/5/11/chartex" xmlns:cx6="http://schemas.microsoft.com/office/drawing/2016/5/12/chartex" xmlns:cx7="http://schemas.microsoft.com/office/drawing/2016/5/13/chartex" xmlns:cx8="http://schemas.microsoft.com/office/drawing/2016/5/14/chartex" xmlns:mc="http://schemas.openxmlformats.org/markup-compatibility/2006" xmlns:aink="http://schemas.microsoft.com/office/drawing/2016/ink" xmlns:am3d="http://schemas.microsoft.com/office/drawing/2017/model3d" xmlns:o="urn:schemas-microsoft-com:office:office" xmlns:r="http://schemas.openxmlformats.org/officeDocument/2006/relationships" xmlns:m="http://schemas.openxmlformats.org/officeDocument/2006/math" xmlns:v="urn:schemas-microsoft-com:vml" xmlns:wp14="http://schemas.microsoft.com/office/word/2010/wordprocessingDrawing" xmlns:wp="http://schemas.openxmlformats.org/drawingml/2006/wordprocessingDrawing" xmlns:w10="urn:schemas-microsoft-com:office:word" xmlns:w="http://schemas.openxmlformats.org/wordprocessingml/2006/main" xmlns:w14="http://schemas.microsoft.com/office/word/2010/wordml" xmlns:w15="http://schemas.microsoft.com/office/word/2012/wordml" xmlns:w16cid="http://schemas.microsoft.com/office/word/2016/wordml/cid" xmlns:w16se="http://schemas.microsoft.com/office/word/2015/wordml/symex" xmlns:wpg="http://schemas.microsoft.com/office/word/2010/wordprocessingGroup" xmlns:wpi="http://schemas.microsoft.com/office/word/2010/wordprocessingInk" xmlns:wne="http://schemas.microsoft.com/office/word/2006/wordml" xmlns:wps="http://schemas.microsoft.com/office/word/2010/wordprocessingShape" mc:Ignorable="w14 w15 w16se w16cid wp14">
+  <w:abstractNum w:abstractNumId="0" w15:restartNumberingAfterBreak="0">
+    <w:nsid w:val="118F54F6"/>
+    <w:multiLevelType w:val="hybridMultilevel"/>
+    <w:tmpl w:val="5C022028"/>
+    <w:lvl w:ilvl="0" w:tplc="04090001">
+      <w:start w:val="1"/>
+      <w:numFmt w:val="bullet"/>
+      <w:lvlText w:val=""/>
+      <w:lvlJc w:val="left"/>
+      <w:pPr>
+        <w:ind w:left="720" w:hanging="360"/>
+      </w:pPr>
+      <w:rPr>
+        <w:rFonts w:ascii="Symbol" w:hAnsi="Symbol" w:hint="default"/>
+      </w:rPr>
+    </w:lvl>
+    <w:lvl w:ilvl="1" w:tplc="04090003" w:tentative="1">
+      <w:start w:val="1"/>
+      <w:numFmt w:val="bullet"/>
+      <w:lvlText w:val="o"/>
+      <w:lvlJc w:val="left"/>
+      <w:pPr>
+        <w:ind w:left="1440" w:hanging="360"/>
+      </w:pPr>
+      <w:rPr>
+        <w:rFonts w:ascii="Courier New" w:hAnsi="Courier New" w:cs="Courier New" w:hint="default"/>
+      </w:rPr>
+    </w:lvl>
+    <w:lvl w:ilvl="2" w:tplc="04090005" w:tentative="1">
+      <w:start w:val="1"/>
+      <w:numFmt w:val="bullet"/>
+      <w:lvlText w:val=""/>
+      <w:lvlJc w:val="left"/>
+      <w:pPr>
+        <w:ind w:left="2160" w:hanging="360"/>
+      </w:pPr>
+      <w:rPr>
+        <w:rFonts w:ascii="Wingdings" w:hAnsi="Wingdings" w:hint="default"/>
+      </w:rPr>
+    </w:lvl>
+    <w:lvl w:ilvl="3" w:tplc="04090001" w:tentative="1">
+      <w:start w:val="1"/>
+      <w:numFmt w:val="bullet"/>
+      <w:lvlText w:val=""/>
+      <w:lvlJc w:val="left"/>
+      <w:pPr>
+        <w:ind w:left="2880" w:hanging="360"/>
+      </w:pPr>
+      <w:rPr>
+        <w:rFonts w:ascii="Symbol" w:hAnsi="Symbol" w:hint="default"/>
+      </w:rPr>
+    </w:lvl>
+    <w:lvl w:ilvl="4" w:tplc="04090003" w:tentative="1">
+      <w:start w:val="1"/>
+      <w:numFmt w:val="bullet"/>
+      <w:lvlText w:val="o"/>
+      <w:lvlJc w:val="left"/>
+      <w:pPr>
+        <w:ind w:left="3600" w:hanging="360"/>
+      </w:pPr>
+      <w:rPr>
+        <w:rFonts w:ascii="Courier New" w:hAnsi="Courier New" w:cs="Courier New" w:hint="default"/>
+      </w:rPr>
+    </w:lvl>
+    <w:lvl w:ilvl="5" w:tplc="04090005" w:tentative="1">
+      <w:start w:val="1"/>
+      <w:numFmt w:val="bullet"/>
+      <w:lvlText w:val=""/>
+      <w:lvlJc w:val="left"/>
+      <w:pPr>
+        <w:ind w:left="4320" w:hanging="360"/>
+      </w:pPr>
+      <w:rPr>
+        <w:rFonts w:ascii="Wingdings" w:hAnsi="Wingdings" w:hint="default"/>
+      </w:rPr>
+    </w:lvl>
+    <w:lvl w:ilvl="6" w:tplc="04090001" w:tentative="1">
+      <w:start w:val="1"/>
+      <w:numFmt w:val="bullet"/>
+      <w:lvlText w:val=""/>
+      <w:lvlJc w:val="left"/>
+      <w:pPr>
+        <w:ind w:left="5040" w:hanging="360"/>
+      </w:pPr>
+      <w:rPr>
+        <w:rFonts w:ascii="Symbol" w:hAnsi="Symbol" w:hint="default"/>
+      </w:rPr>
+    </w:lvl>
+    <w:lvl w:ilvl="7" w:tplc="04090003" w:tentative="1">
+      <w:start w:val="1"/>
+      <w:numFmt w:val="bullet"/>
+      <w:lvlText w:val="o"/>
+      <w:lvlJc w:val="left"/>
+      <w:pPr>
+        <w:ind w:left="5760" w:hanging="360"/>
+      </w:pPr>
+      <w:rPr>
+        <w:rFonts w:ascii="Courier New" w:hAnsi="Courier New" w:cs="Courier New" w:hint="default"/>
+      </w:rPr>
+    </w:lvl>
+    <w:lvl w:ilvl="8" w:tplc="04090005" w:tentative="1">
+      <w:start w:val="1"/>
+      <w:numFmt w:val="bullet"/>
+      <w:lvlText w:val=""/>
+      <w:lvlJc w:val="left"/>
+      <w:pPr>
+        <w:ind w:left="6480" w:hanging="360"/>
+      </w:pPr>
+      <w:rPr>
+        <w:rFonts w:ascii="Wingdings" w:hAnsi="Wingdings" w:hint="default"/>
+      </w:rPr>
+    </w:lvl>
+  </w:abstractNum>
+  <w:num w:numId="1">
+    <w:abstractNumId w:val="0"/>
+  </w:num>
+</w:numbering>
 </file>
 
 <file path=word/people.xml><?xml version="1.0" encoding="utf-8"?>
@@ -3245,6 +4770,36 @@
     <w:uiPriority w:val="99"/>
     <w:rsid w:val="00E95209"/>
   </w:style>
+  <w:style w:type="paragraph" w:styleId="Caption">
+    <w:name w:val="caption"/>
+    <w:basedOn w:val="Normal"/>
+    <w:next w:val="Normal"/>
+    <w:uiPriority w:val="35"/>
+    <w:unhideWhenUsed/>
+    <w:qFormat/>
+    <w:rsid w:val="007F6E41"/>
+    <w:pPr>
+      <w:spacing w:after="200" w:line="240" w:lineRule="auto"/>
+    </w:pPr>
+    <w:rPr>
+      <w:i/>
+      <w:iCs/>
+      <w:color w:val="44546A" w:themeColor="text2"/>
+      <w:sz w:val="18"/>
+      <w:szCs w:val="18"/>
+    </w:rPr>
+  </w:style>
+  <w:style w:type="paragraph" w:styleId="ListParagraph">
+    <w:name w:val="List Paragraph"/>
+    <w:basedOn w:val="Normal"/>
+    <w:uiPriority w:val="34"/>
+    <w:qFormat/>
+    <w:rsid w:val="00ED3C47"/>
+    <w:pPr>
+      <w:ind w:left="720"/>
+      <w:contextualSpacing/>
+    </w:pPr>
+  </w:style>
 </w:styles>
 </file>
 
@@ -3541,4 +5096,16 @@
     </a:ext>
   </a:extLst>
 </a:theme>
+</file>
+
+<file path=customXml/item1.xml><?xml version="1.0" encoding="utf-8"?>
+<b:Sources xmlns:b="http://schemas.openxmlformats.org/officeDocument/2006/bibliography" xmlns="http://schemas.openxmlformats.org/officeDocument/2006/bibliography" SelectedStyle="\APASixthEditionOfficeOnline.xsl" StyleName="APA" Version="6"/>
+</file>
+
+<file path=customXml/itemProps1.xml><?xml version="1.0" encoding="utf-8"?>
+<ds:datastoreItem xmlns:ds="http://schemas.openxmlformats.org/officeDocument/2006/customXml" ds:itemID="{B1C29EFB-D610-4687-AABF-174F066416AF}">
+  <ds:schemaRefs>
+    <ds:schemaRef ds:uri="http://schemas.openxmlformats.org/officeDocument/2006/bibliography"/>
+  </ds:schemaRefs>
+</ds:datastoreItem>
 </file>
</xml_diff>